<commit_message>
updated gitignore, README.txt, Report_Draft. Started official jupyter notebook for my first blog post psychology_today_intro
</commit_message>
<xml_diff>
--- a/Report_draft.docx
+++ b/Report_draft.docx
@@ -59,8 +59,13 @@
           <w:numId w:val="13"/>
         </w:numPr>
       </w:pPr>
-      <w:r>
-        <w:t>patrick’s job talk analyzing faculty profiles</w:t>
+      <w:proofErr w:type="spellStart"/>
+      <w:r>
+        <w:t>patrick’s</w:t>
+      </w:r>
+      <w:proofErr w:type="spellEnd"/>
+      <w:r>
+        <w:t xml:space="preserve"> job talk analyzing faculty profiles</w:t>
       </w:r>
     </w:p>
     <w:p>
@@ -158,6 +163,8 @@
       <w:r>
         <w:t>Can correlate with: fee, number of issues treated, number of orientations used, years of experience</w:t>
       </w:r>
+      <w:bookmarkStart w:id="0" w:name="_GoBack"/>
+      <w:bookmarkEnd w:id="0"/>
     </w:p>
     <w:p/>
     <w:p>
@@ -167,16 +174,28 @@
     </w:p>
     <w:p/>
     <w:p/>
-    <w:p/>
-    <w:p>
-      <w:r>
-        <w:t>PsychologyToday contains perhaps the most extensive public, searchable directory of mental health care pro</w:t>
+    <w:p>
+      <w:proofErr w:type="spellStart"/>
+      <w:r>
+        <w:t>PsychologyToday</w:t>
+      </w:r>
+      <w:proofErr w:type="spellEnd"/>
+      <w:r>
+        <w:t xml:space="preserve"> contains perhaps the most extensive public, searchable directory of mental health care pro</w:t>
       </w:r>
       <w:r>
         <w:t xml:space="preserve">viders in the US.  (how many?). </w:t>
       </w:r>
       <w:r>
-        <w:t>If a person anywhere in the US were to search Google for “thereapist [</w:t>
+        <w:t>If a person anywhere in the US were to search Google for “</w:t>
+      </w:r>
+      <w:proofErr w:type="spellStart"/>
+      <w:r>
+        <w:t>thereapist</w:t>
+      </w:r>
+      <w:proofErr w:type="spellEnd"/>
+      <w:r>
+        <w:t xml:space="preserve"> [</w:t>
       </w:r>
       <w:r>
         <w:rPr>
@@ -185,7 +204,23 @@
         <w:t>city</w:t>
       </w:r>
       <w:r>
-        <w:t xml:space="preserve">]”, PsychologyToday’s therapist directory woud most likely be the first search result. As such, there is good reason to think it is also the most widely used web-based directory for finding therapists. Once on the site, people can filter results by </w:t>
+        <w:t xml:space="preserve">]”, </w:t>
+      </w:r>
+      <w:proofErr w:type="spellStart"/>
+      <w:r>
+        <w:t>PsychologyToday’s</w:t>
+      </w:r>
+      <w:proofErr w:type="spellEnd"/>
+      <w:r>
+        <w:t xml:space="preserve"> therapist directory </w:t>
+      </w:r>
+      <w:proofErr w:type="spellStart"/>
+      <w:r>
+        <w:t>woud</w:t>
+      </w:r>
+      <w:proofErr w:type="spellEnd"/>
+      <w:r>
+        <w:t xml:space="preserve"> most likely be the first search result. As such, there is good reason to think it is also the most widely used web-based directory for finding therapists. Once on the site, people can filter results by </w:t>
       </w:r>
       <w:r>
         <w:t>several</w:t>
@@ -248,16 +283,32 @@
     <w:p/>
     <w:p>
       <w:r>
-        <w:t xml:space="preserve">People using the site may read through many profiles before </w:t>
-      </w:r>
-      <w:r>
-        <w:t xml:space="preserve">. </w:t>
+        <w:t xml:space="preserve">People using the site may read through many profiles </w:t>
+      </w:r>
+      <w:proofErr w:type="gramStart"/>
+      <w:r>
+        <w:t xml:space="preserve">before </w:t>
+      </w:r>
+      <w:r>
+        <w:t>.</w:t>
+      </w:r>
+      <w:proofErr w:type="gramEnd"/>
+      <w:r>
+        <w:t xml:space="preserve"> </w:t>
       </w:r>
     </w:p>
     <w:p/>
     <w:p>
       <w:r>
-        <w:t>Given that the majority of people using this site probably have little familiarity with the particulars of mental health care, particularly issues such as treatment orientations.</w:t>
+        <w:t xml:space="preserve">Given that </w:t>
+      </w:r>
+      <w:proofErr w:type="gramStart"/>
+      <w:r>
+        <w:t>the majority of</w:t>
+      </w:r>
+      <w:proofErr w:type="gramEnd"/>
+      <w:r>
+        <w:t xml:space="preserve"> people using this site probably have little familiarity with the particulars of mental health care, particularly issues such as treatment orientations.</w:t>
       </w:r>
     </w:p>
     <w:p/>
@@ -269,7 +320,15 @@
     <w:p/>
     <w:p>
       <w:r>
-        <w:t xml:space="preserve">The first class of questions concerns what information the average user uses when determining which therapists to contact. The average user most likely filters search results by a number of concrete </w:t>
+        <w:t xml:space="preserve">The first class of questions concerns what information the average user uses when determining which therapists to contact. The average user most likely filters search results by </w:t>
+      </w:r>
+      <w:proofErr w:type="gramStart"/>
+      <w:r>
+        <w:t>a number of</w:t>
+      </w:r>
+      <w:proofErr w:type="gramEnd"/>
+      <w:r>
+        <w:t xml:space="preserve"> concrete </w:t>
       </w:r>
       <w:r>
         <w:t>criteria</w:t>
@@ -284,7 +343,15 @@
         <w:t xml:space="preserve"> the provider to accept a particular insurance, provider location, and the issue(s) they want their provider to have experience treating.</w:t>
       </w:r>
       <w:r>
-        <w:t xml:space="preserve"> Once users have limited results based on the criteria they require, they are most likely left making a decision based on the remaining available information:</w:t>
+        <w:t xml:space="preserve"> Once users have limited results based on the criteria they require, they are most likely left </w:t>
+      </w:r>
+      <w:proofErr w:type="gramStart"/>
+      <w:r>
+        <w:t>making a decision</w:t>
+      </w:r>
+      <w:proofErr w:type="gramEnd"/>
+      <w:r>
+        <w:t xml:space="preserve"> based on the remaining available information:</w:t>
       </w:r>
     </w:p>
     <w:p>
@@ -308,7 +375,6 @@
         </w:numPr>
       </w:pPr>
       <w:r>
-        <w:lastRenderedPageBreak/>
         <w:t>Treatment orientations / approaches</w:t>
       </w:r>
     </w:p>
@@ -321,6 +387,7 @@
         </w:numPr>
       </w:pPr>
       <w:r>
+        <w:lastRenderedPageBreak/>
         <w:t>Years of experience</w:t>
       </w:r>
     </w:p>
@@ -333,14 +400,38 @@
         <w:t>Which of these aspects provides the most useful information? Is there a way to simplify this process for users who don’t know what to look for? Another way to think about this problem is to assume that people generally don’t know how to judge and evaluate ‘fit’ of therapists based on technical informat</w:t>
       </w:r>
       <w:r>
-        <w:t>ion like treatment orientation, and are left choosing a therapists based on how their profile makes them feel and aligns with hwo they think their problem needs to be fixed.</w:t>
+        <w:t xml:space="preserve">ion like treatment orientation, and are left choosing </w:t>
+      </w:r>
+      <w:proofErr w:type="gramStart"/>
+      <w:r>
+        <w:t>a therapists</w:t>
+      </w:r>
+      <w:proofErr w:type="gramEnd"/>
+      <w:r>
+        <w:t xml:space="preserve"> based on how their profile makes them feel and aligns with </w:t>
+      </w:r>
+      <w:proofErr w:type="spellStart"/>
+      <w:r>
+        <w:t>hwo</w:t>
+      </w:r>
+      <w:proofErr w:type="spellEnd"/>
+      <w:r>
+        <w:t xml:space="preserve"> they think their problem needs to be fixed.</w:t>
       </w:r>
     </w:p>
     <w:p/>
     <w:p/>
     <w:p>
       <w:r>
-        <w:t xml:space="preserve">Another approach to this issue  is user-blind. Ignoring how people probably most likely use the site, another class of questions focuses on </w:t>
+        <w:t xml:space="preserve">Another approach to this </w:t>
+      </w:r>
+      <w:proofErr w:type="gramStart"/>
+      <w:r>
+        <w:t>issue  is</w:t>
+      </w:r>
+      <w:proofErr w:type="gramEnd"/>
+      <w:r>
+        <w:t xml:space="preserve"> user-blind. Ignoring how people probably most likely use the site, another class of questions focuses on </w:t>
       </w:r>
       <w:r>
         <w:t xml:space="preserve">describing </w:t>
@@ -357,13 +448,29 @@
         </w:numPr>
       </w:pPr>
       <w:r>
-        <w:t>Do some descriptives to see the big words that are used</w:t>
+        <w:t xml:space="preserve">Do some </w:t>
+      </w:r>
+      <w:proofErr w:type="spellStart"/>
+      <w:r>
+        <w:t>descriptives</w:t>
+      </w:r>
+      <w:proofErr w:type="spellEnd"/>
+      <w:r>
+        <w:t xml:space="preserve"> to see the big words that are used</w:t>
       </w:r>
       <w:r>
         <w:t xml:space="preserve"> </w:t>
       </w:r>
       <w:r>
-        <w:t>in peoples profiles</w:t>
+        <w:t xml:space="preserve">in </w:t>
+      </w:r>
+      <w:proofErr w:type="gramStart"/>
+      <w:r>
+        <w:t>peoples</w:t>
+      </w:r>
+      <w:proofErr w:type="gramEnd"/>
+      <w:r>
+        <w:t xml:space="preserve"> profiles</w:t>
       </w:r>
     </w:p>
     <w:p>
@@ -378,14 +485,35 @@
         <w:t xml:space="preserve">Conduct dimension reduction techniques to see </w:t>
       </w:r>
       <w:r>
-        <w:t xml:space="preserve">what major dimensiosn profiles vary on (e.g., positivity/negativity in sentiment, importance of insight, </w:t>
-      </w:r>
-      <w:r>
-        <w:t xml:space="preserve">focus on non-judgmentalism/safety/acceptance/warmth [Rogerian themes], </w:t>
+        <w:t xml:space="preserve">what major </w:t>
+      </w:r>
+      <w:proofErr w:type="spellStart"/>
+      <w:r>
+        <w:t>dimensiosn</w:t>
+      </w:r>
+      <w:proofErr w:type="spellEnd"/>
+      <w:r>
+        <w:t xml:space="preserve"> profiles vary on (e.g., positivity/negativity in sentiment, importance of insight, </w:t>
+      </w:r>
+      <w:r>
+        <w:t>focus on non-</w:t>
+      </w:r>
+      <w:proofErr w:type="spellStart"/>
+      <w:r>
+        <w:t>judgmentalism</w:t>
+      </w:r>
+      <w:proofErr w:type="spellEnd"/>
+      <w:r>
+        <w:t>/safety/acceptance/warmth [Rogerian themes]</w:t>
+      </w:r>
+      <w:proofErr w:type="gramStart"/>
+      <w:r>
+        <w:t xml:space="preserve">, </w:t>
       </w:r>
       <w:r>
         <w:t>)</w:t>
       </w:r>
+      <w:proofErr w:type="gramEnd"/>
     </w:p>
     <w:p>
       <w:pPr>
@@ -396,7 +524,15 @@
         </w:numPr>
       </w:pPr>
       <w:r>
-        <w:t>Could do this with atheoretically – like Mark’s wine analysis. Simply take the most common words, provide counts of them, and then look for clusters based on words counts of each of these</w:t>
+        <w:t xml:space="preserve">Could do this with </w:t>
+      </w:r>
+      <w:proofErr w:type="spellStart"/>
+      <w:r>
+        <w:t>atheoretically</w:t>
+      </w:r>
+      <w:proofErr w:type="spellEnd"/>
+      <w:r>
+        <w:t xml:space="preserve"> – like Mark’s wine analysis. Simply take the most common words, provide counts of them, and then look for clusters based on words counts of each of these</w:t>
       </w:r>
     </w:p>
     <w:p>
@@ -410,8 +546,6 @@
       <w:r>
         <w:t>Or could do it theoretically – create a few variables based on some theory I have (insight variable, Rogerian variable, skills/tools/ability, time/past/history, work, fix, difficulty/challenge/stress)</w:t>
       </w:r>
-      <w:bookmarkStart w:id="0" w:name="_GoBack"/>
-      <w:bookmarkEnd w:id="0"/>
     </w:p>
     <w:p>
       <w:pPr>

</xml_diff>